<commit_message>
made changes and uploaded DAA report.pdf
</commit_message>
<xml_diff>
--- a/DAA report.docx
+++ b/DAA report.docx
@@ -879,7 +879,7 @@
         <w:spacing w:after="0" w:line="240" w:lineRule="auto"/>
         <w:rPr/>
       </w:pPr>
-      <w:bookmarkStart w:colFirst="0" w:colLast="0" w:name="_nbuk0bedgj34" w:id="0"/>
+      <w:bookmarkStart w:colFirst="0" w:colLast="0" w:name="_gjdgxs" w:id="0"/>
       <w:bookmarkEnd w:id="0"/>
       <w:r>
         <w:rPr>
@@ -937,7 +937,7 @@
         </w:tabs>
         <w:rPr/>
       </w:pPr>
-      <w:bookmarkStart w:colFirst="0" w:colLast="0" w:name="_8nm2gxzh46tq" w:id="1"/>
+      <w:bookmarkStart w:colFirst="0" w:colLast="0" w:name="_30j0zll" w:id="1"/>
       <w:bookmarkEnd w:id="1"/>
       <w:r>
         <w:rPr>
@@ -951,7 +951,7 @@
         <w:pStyle w:val="Heading3"/>
         <w:numPr>
           <w:ilvl w:val="0"/>
-          <w:numId w:val="1"/>
+          <w:numId w:val="6"/>
         </w:numPr>
         <w:tabs>
           <w:tab w:val="center" w:pos="4680"/>
@@ -960,7 +960,7 @@
         <w:ind w:left="720" w:hanging="360"/>
         <w:rPr/>
       </w:pPr>
-      <w:bookmarkStart w:colFirst="0" w:colLast="0" w:name="_8et67vc7kjl2" w:id="2"/>
+      <w:bookmarkStart w:colFirst="0" w:colLast="0" w:name="_1fob9te" w:id="2"/>
       <w:bookmarkEnd w:id="2"/>
       <w:r>
         <w:rPr>
@@ -968,21 +968,9 @@
         </w:rPr>
         <w:t xml:space="preserve">Vector: </w:t>
       </w:r>
-    </w:p>
-    <w:p>
-      <w:pPr>
-        <w:tabs>
-          <w:tab w:val="center" w:pos="4680"/>
-          <w:tab w:val="right" w:pos="9360"/>
-        </w:tabs>
-        <w:ind w:left="720" w:firstLine="0"/>
-        <w:rPr>
-          <w:sz w:val="28"/>
-          <w:szCs w:val="28"/>
-        </w:rPr>
-      </w:pPr>
-      <w:r>
-        <w:rPr>
+      <w:r>
+        <w:rPr>
+          <w:b w:val="0"/>
           <w:sz w:val="28"/>
           <w:szCs w:val="28"/>
           <w:rtl w:val="0"/>
@@ -995,7 +983,7 @@
         <w:pStyle w:val="Heading3"/>
         <w:numPr>
           <w:ilvl w:val="0"/>
-          <w:numId w:val="2"/>
+          <w:numId w:val="7"/>
         </w:numPr>
         <w:tabs>
           <w:tab w:val="center" w:pos="4680"/>
@@ -1008,7 +996,7 @@
           <w:szCs w:val="28"/>
         </w:rPr>
       </w:pPr>
-      <w:bookmarkStart w:colFirst="0" w:colLast="0" w:name="_a8ug58dezpor" w:id="3"/>
+      <w:bookmarkStart w:colFirst="0" w:colLast="0" w:name="_3znysh7" w:id="3"/>
       <w:bookmarkEnd w:id="3"/>
       <w:r>
         <w:rPr>
@@ -1016,21 +1004,9 @@
         </w:rPr>
         <w:t xml:space="preserve">Doubly Linked List: </w:t>
       </w:r>
-    </w:p>
-    <w:p>
-      <w:pPr>
-        <w:tabs>
-          <w:tab w:val="center" w:pos="4680"/>
-          <w:tab w:val="right" w:pos="9360"/>
-        </w:tabs>
-        <w:ind w:left="720" w:firstLine="0"/>
-        <w:rPr>
-          <w:sz w:val="28"/>
-          <w:szCs w:val="28"/>
-        </w:rPr>
-      </w:pPr>
-      <w:r>
-        <w:rPr>
+      <w:r>
+        <w:rPr>
+          <w:b w:val="0"/>
           <w:sz w:val="28"/>
           <w:szCs w:val="28"/>
           <w:rtl w:val="0"/>
@@ -1043,7 +1019,7 @@
         <w:pStyle w:val="Heading3"/>
         <w:numPr>
           <w:ilvl w:val="0"/>
-          <w:numId w:val="1"/>
+          <w:numId w:val="6"/>
         </w:numPr>
         <w:tabs>
           <w:tab w:val="center" w:pos="4680"/>
@@ -1056,7 +1032,7 @@
           <w:szCs w:val="28"/>
         </w:rPr>
       </w:pPr>
-      <w:bookmarkStart w:colFirst="0" w:colLast="0" w:name="_tkovohgmll" w:id="4"/>
+      <w:bookmarkStart w:colFirst="0" w:colLast="0" w:name="_2et92p0" w:id="4"/>
       <w:bookmarkEnd w:id="4"/>
       <w:r>
         <w:rPr>
@@ -1064,21 +1040,9 @@
         </w:rPr>
         <w:t xml:space="preserve">Stack: </w:t>
       </w:r>
-    </w:p>
-    <w:p>
-      <w:pPr>
-        <w:tabs>
-          <w:tab w:val="center" w:pos="4680"/>
-          <w:tab w:val="right" w:pos="9360"/>
-        </w:tabs>
-        <w:ind w:left="720" w:firstLine="0"/>
-        <w:rPr>
-          <w:sz w:val="28"/>
-          <w:szCs w:val="28"/>
-        </w:rPr>
-      </w:pPr>
-      <w:r>
-        <w:rPr>
+      <w:r>
+        <w:rPr>
+          <w:b w:val="0"/>
           <w:sz w:val="28"/>
           <w:szCs w:val="28"/>
           <w:rtl w:val="0"/>
@@ -1091,7 +1055,7 @@
         <w:pStyle w:val="Heading3"/>
         <w:numPr>
           <w:ilvl w:val="0"/>
-          <w:numId w:val="1"/>
+          <w:numId w:val="6"/>
         </w:numPr>
         <w:tabs>
           <w:tab w:val="center" w:pos="4680"/>
@@ -1104,70 +1068,188 @@
           <w:szCs w:val="28"/>
         </w:rPr>
       </w:pPr>
-      <w:bookmarkStart w:colFirst="0" w:colLast="0" w:name="_me8f3ghaaok6" w:id="5"/>
+      <w:bookmarkStart w:colFirst="0" w:colLast="0" w:name="_tyjcwt" w:id="5"/>
       <w:bookmarkEnd w:id="5"/>
       <w:r>
         <w:rPr>
           <w:rtl w:val="0"/>
         </w:rPr>
-        <w:t xml:space="preserve">Queue: </w:t>
-      </w:r>
-    </w:p>
-    <w:p>
-      <w:pPr>
-        <w:tabs>
-          <w:tab w:val="center" w:pos="4680"/>
-          <w:tab w:val="right" w:pos="9360"/>
-        </w:tabs>
-        <w:ind w:left="720" w:firstLine="0"/>
-        <w:rPr>
+        <w:t xml:space="preserve">Queue:</w:t>
+      </w:r>
+      <w:r>
+        <w:rPr>
+          <w:b w:val="0"/>
+          <w:rtl w:val="0"/>
+        </w:rPr>
+        <w:t xml:space="preserve"> </w:t>
+      </w:r>
+      <w:r>
+        <w:rPr>
+          <w:b w:val="0"/>
           <w:sz w:val="28"/>
           <w:szCs w:val="28"/>
-        </w:rPr>
-      </w:pPr>
-      <w:r>
+          <w:rtl w:val="0"/>
+        </w:rPr>
+        <w:t xml:space="preserve">Functions implemented include creating a new queue, creating a new node, enqueueing an element, dequeuing an element.</w:t>
+      </w:r>
+    </w:p>
+    <w:p>
+      <w:pPr>
+        <w:numPr>
+          <w:ilvl w:val="0"/>
+          <w:numId w:val="4"/>
+        </w:numPr>
+        <w:tabs>
+          <w:tab w:val="center" w:pos="4680"/>
+          <w:tab w:val="right" w:pos="9360"/>
+        </w:tabs>
+        <w:spacing w:after="0" w:afterAutospacing="0"/>
+        <w:ind w:left="720" w:hanging="360"/>
         <w:rPr>
           <w:sz w:val="28"/>
           <w:szCs w:val="28"/>
-          <w:rtl w:val="0"/>
-        </w:rPr>
-        <w:t xml:space="preserve">Functions implemented include creating a new queue, creating a new node, enqueueing an element, dequeuing an element.</w:t>
-      </w:r>
-    </w:p>
-    <w:p>
-      <w:pPr>
-        <w:tabs>
-          <w:tab w:val="center" w:pos="4680"/>
-          <w:tab w:val="right" w:pos="9360"/>
-        </w:tabs>
-        <w:ind w:left="720" w:firstLine="0"/>
-        <w:rPr>
+          <w:u w:val="none"/>
+        </w:rPr>
+      </w:pPr>
+      <w:r>
+        <w:rPr>
+          <w:b w:val="1"/>
           <w:sz w:val="28"/>
           <w:szCs w:val="28"/>
-        </w:rPr>
-      </w:pPr>
-      <w:r>
-        <w:rPr>
-          <w:rtl w:val="0"/>
-        </w:rPr>
-      </w:r>
-    </w:p>
-    <w:p>
-      <w:pPr>
-        <w:tabs>
-          <w:tab w:val="center" w:pos="4680"/>
-          <w:tab w:val="right" w:pos="9360"/>
-        </w:tabs>
-        <w:ind w:left="720" w:firstLine="0"/>
+          <w:rtl w:val="0"/>
+        </w:rPr>
+        <w:t xml:space="preserve">Dictionary</w:t>
+      </w:r>
+      <w:r>
         <w:rPr>
           <w:sz w:val="28"/>
           <w:szCs w:val="28"/>
-        </w:rPr>
-      </w:pPr>
-      <w:r>
-        <w:rPr>
-          <w:rtl w:val="0"/>
-        </w:rPr>
+          <w:rtl w:val="0"/>
+        </w:rPr>
+        <w:t xml:space="preserve"> : Functions implemented include creating a new dictionary, inserting into a dictionary, inserting into dictionary, search a dictionary and deleting from a dictionary.</w:t>
+      </w:r>
+    </w:p>
+    <w:p>
+      <w:pPr>
+        <w:numPr>
+          <w:ilvl w:val="0"/>
+          <w:numId w:val="4"/>
+        </w:numPr>
+        <w:tabs>
+          <w:tab w:val="center" w:pos="4680"/>
+          <w:tab w:val="right" w:pos="9360"/>
+        </w:tabs>
+        <w:spacing w:after="0" w:afterAutospacing="0"/>
+        <w:ind w:left="720" w:hanging="360"/>
+        <w:rPr>
+          <w:b w:val="1"/>
+          <w:sz w:val="28"/>
+          <w:szCs w:val="28"/>
+        </w:rPr>
+      </w:pPr>
+      <w:r>
+        <w:rPr>
+          <w:b w:val="1"/>
+          <w:sz w:val="28"/>
+          <w:szCs w:val="28"/>
+          <w:rtl w:val="0"/>
+        </w:rPr>
+        <w:t xml:space="preserve">Heap : </w:t>
+      </w:r>
+      <w:r>
+        <w:rPr>
+          <w:sz w:val="28"/>
+          <w:szCs w:val="28"/>
+          <w:rtl w:val="0"/>
+        </w:rPr>
+        <w:t xml:space="preserve">Functions implemented include creating a new min or max heap, inserting into heap</w:t>
+      </w:r>
+      <w:r>
+        <w:rPr>
+          <w:b w:val="1"/>
+          <w:sz w:val="28"/>
+          <w:szCs w:val="28"/>
+          <w:rtl w:val="0"/>
+        </w:rPr>
+        <w:t xml:space="preserve">, </w:t>
+      </w:r>
+      <w:r>
+        <w:rPr>
+          <w:sz w:val="28"/>
+          <w:szCs w:val="28"/>
+          <w:rtl w:val="0"/>
+        </w:rPr>
+        <w:t xml:space="preserve">deleting max/min element from heap</w:t>
+      </w:r>
+    </w:p>
+    <w:p>
+      <w:pPr>
+        <w:numPr>
+          <w:ilvl w:val="0"/>
+          <w:numId w:val="4"/>
+        </w:numPr>
+        <w:tabs>
+          <w:tab w:val="center" w:pos="4680"/>
+          <w:tab w:val="right" w:pos="9360"/>
+        </w:tabs>
+        <w:spacing w:after="0" w:afterAutospacing="0"/>
+        <w:ind w:left="720" w:hanging="360"/>
+        <w:rPr>
+          <w:b w:val="1"/>
+          <w:sz w:val="28"/>
+          <w:szCs w:val="28"/>
+        </w:rPr>
+      </w:pPr>
+      <w:r>
+        <w:rPr>
+          <w:b w:val="1"/>
+          <w:sz w:val="28"/>
+          <w:szCs w:val="28"/>
+          <w:rtl w:val="0"/>
+        </w:rPr>
+        <w:t xml:space="preserve">Matrix : </w:t>
+      </w:r>
+      <w:r>
+        <w:rPr>
+          <w:sz w:val="28"/>
+          <w:szCs w:val="28"/>
+          <w:rtl w:val="0"/>
+        </w:rPr>
+        <w:t xml:space="preserve">Functions implemented include functions for creating a new matrix, inserting elements dynamically rowise, multiply matrices, gaussian elimination, add and subtract 2 matrices, find transpose and inverse of matrices.</w:t>
+      </w:r>
+    </w:p>
+    <w:p>
+      <w:pPr>
+        <w:numPr>
+          <w:ilvl w:val="0"/>
+          <w:numId w:val="4"/>
+        </w:numPr>
+        <w:tabs>
+          <w:tab w:val="center" w:pos="4680"/>
+          <w:tab w:val="right" w:pos="9360"/>
+        </w:tabs>
+        <w:ind w:left="720" w:hanging="360"/>
+        <w:rPr>
+          <w:sz w:val="28"/>
+          <w:szCs w:val="28"/>
+        </w:rPr>
+      </w:pPr>
+      <w:r>
+        <w:rPr>
+          <w:b w:val="1"/>
+          <w:sz w:val="28"/>
+          <w:szCs w:val="28"/>
+          <w:rtl w:val="0"/>
+        </w:rPr>
+        <w:t xml:space="preserve">AVL Tree : </w:t>
+      </w:r>
+      <w:r>
+        <w:rPr>
+          <w:sz w:val="28"/>
+          <w:szCs w:val="28"/>
+          <w:rtl w:val="0"/>
+        </w:rPr>
+        <w:t xml:space="preserve">Functions implemented include creating a new avl tree, inserting into AVL tree, deleting from AVL tree and level order traversal.</w:t>
       </w:r>
     </w:p>
     <w:p>
@@ -1180,7 +1262,7 @@
         <w:ind w:left="0" w:firstLine="0"/>
         <w:rPr/>
       </w:pPr>
-      <w:bookmarkStart w:colFirst="0" w:colLast="0" w:name="_uc2fcupzf7fh" w:id="6"/>
+      <w:bookmarkStart w:colFirst="0" w:colLast="0" w:name="_3dy6vkm" w:id="6"/>
       <w:bookmarkEnd w:id="6"/>
       <w:r>
         <w:rPr>
@@ -1203,12 +1285,12 @@
           <wp:inline distB="114300" distT="114300" distL="114300" distR="114300">
             <wp:extent cx="5734050" cy="3441700"/>
             <wp:effectExtent b="0" l="0" r="0" t="0"/>
-            <wp:docPr id="2" name="image5.png"/>
+            <wp:docPr id="2" name="image7.png"/>
             <a:graphic>
               <a:graphicData uri="http://schemas.openxmlformats.org/drawingml/2006/picture">
                 <pic:pic>
                   <pic:nvPicPr>
-                    <pic:cNvPr id="0" name="image5.png"/>
+                    <pic:cNvPr id="0" name="image7.png"/>
                     <pic:cNvPicPr preferRelativeResize="0"/>
                   </pic:nvPicPr>
                   <pic:blipFill>
@@ -1262,7 +1344,7 @@
         </w:tabs>
         <w:rPr/>
       </w:pPr>
-      <w:bookmarkStart w:colFirst="0" w:colLast="0" w:name="_ob4fdfglmyiu" w:id="7"/>
+      <w:bookmarkStart w:colFirst="0" w:colLast="0" w:name="_1t3h5sf" w:id="7"/>
       <w:bookmarkEnd w:id="7"/>
       <w:r>
         <w:rPr>
@@ -1276,7 +1358,7 @@
         <w:pStyle w:val="Heading4"/>
         <w:numPr>
           <w:ilvl w:val="0"/>
-          <w:numId w:val="3"/>
+          <w:numId w:val="8"/>
         </w:numPr>
         <w:tabs>
           <w:tab w:val="center" w:pos="4680"/>
@@ -1285,7 +1367,7 @@
         <w:ind w:left="720" w:hanging="360"/>
         <w:rPr/>
       </w:pPr>
-      <w:bookmarkStart w:colFirst="0" w:colLast="0" w:name="_307isayot0na" w:id="8"/>
+      <w:bookmarkStart w:colFirst="0" w:colLast="0" w:name="_4d34og8" w:id="8"/>
       <w:bookmarkEnd w:id="8"/>
       <w:r>
         <w:rPr>
@@ -1308,12 +1390,12 @@
           <wp:inline distB="114300" distT="114300" distL="114300" distR="114300">
             <wp:extent cx="5734050" cy="2260600"/>
             <wp:effectExtent b="0" l="0" r="0" t="0"/>
-            <wp:docPr id="4" name="image4.png"/>
+            <wp:docPr id="5" name="image3.png"/>
             <a:graphic>
               <a:graphicData uri="http://schemas.openxmlformats.org/drawingml/2006/picture">
                 <pic:pic>
                   <pic:nvPicPr>
-                    <pic:cNvPr id="0" name="image4.png"/>
+                    <pic:cNvPr id="0" name="image3.png"/>
                     <pic:cNvPicPr preferRelativeResize="0"/>
                   </pic:nvPicPr>
                   <pic:blipFill>
@@ -1363,7 +1445,7 @@
         <w:pStyle w:val="Heading4"/>
         <w:numPr>
           <w:ilvl w:val="0"/>
-          <w:numId w:val="3"/>
+          <w:numId w:val="8"/>
         </w:numPr>
         <w:tabs>
           <w:tab w:val="center" w:pos="4680"/>
@@ -1374,13 +1456,18 @@
           <w:b w:val="1"/>
         </w:rPr>
       </w:pPr>
-      <w:bookmarkStart w:colFirst="0" w:colLast="0" w:name="_8l1cmqt7d0pg" w:id="9"/>
+      <w:bookmarkStart w:colFirst="0" w:colLast="0" w:name="_2s8eyo1" w:id="9"/>
       <w:bookmarkEnd w:id="9"/>
       <w:r>
         <w:rPr>
           <w:rtl w:val="0"/>
         </w:rPr>
         <w:t xml:space="preserve">Doubly linked list:</w:t>
+      </w:r>
+      <w:r>
+        <w:rPr>
+          <w:rtl w:val="0"/>
+        </w:rPr>
       </w:r>
     </w:p>
     <w:p>
@@ -1397,12 +1484,12 @@
           <wp:inline distB="114300" distT="114300" distL="114300" distR="114300">
             <wp:extent cx="5734050" cy="3276600"/>
             <wp:effectExtent b="0" l="0" r="0" t="0"/>
-            <wp:docPr id="3" name="image6.png"/>
+            <wp:docPr id="4" name="image9.png"/>
             <a:graphic>
               <a:graphicData uri="http://schemas.openxmlformats.org/drawingml/2006/picture">
                 <pic:pic>
                   <pic:nvPicPr>
-                    <pic:cNvPr id="0" name="image6.png"/>
+                    <pic:cNvPr id="0" name="image9.png"/>
                     <pic:cNvPicPr preferRelativeResize="0"/>
                   </pic:nvPicPr>
                   <pic:blipFill>
@@ -1452,7 +1539,7 @@
         <w:pStyle w:val="Heading4"/>
         <w:numPr>
           <w:ilvl w:val="0"/>
-          <w:numId w:val="3"/>
+          <w:numId w:val="8"/>
         </w:numPr>
         <w:tabs>
           <w:tab w:val="center" w:pos="4680"/>
@@ -1463,13 +1550,18 @@
           <w:b w:val="1"/>
         </w:rPr>
       </w:pPr>
-      <w:bookmarkStart w:colFirst="0" w:colLast="0" w:name="_4uuid12ox98" w:id="10"/>
+      <w:bookmarkStart w:colFirst="0" w:colLast="0" w:name="_17dp8vu" w:id="10"/>
       <w:bookmarkEnd w:id="10"/>
       <w:r>
         <w:rPr>
           <w:rtl w:val="0"/>
         </w:rPr>
         <w:t xml:space="preserve">Stack:</w:t>
+      </w:r>
+      <w:r>
+        <w:rPr>
+          <w:rtl w:val="0"/>
+        </w:rPr>
       </w:r>
     </w:p>
     <w:p>
@@ -1486,12 +1578,12 @@
           <wp:inline distB="114300" distT="114300" distL="114300" distR="114300">
             <wp:extent cx="5734050" cy="2819400"/>
             <wp:effectExtent b="0" l="0" r="0" t="0"/>
-            <wp:docPr id="1" name="image3.png"/>
+            <wp:docPr id="7" name="image8.png"/>
             <a:graphic>
               <a:graphicData uri="http://schemas.openxmlformats.org/drawingml/2006/picture">
                 <pic:pic>
                   <pic:nvPicPr>
-                    <pic:cNvPr id="0" name="image3.png"/>
+                    <pic:cNvPr id="0" name="image8.png"/>
                     <pic:cNvPicPr preferRelativeResize="0"/>
                   </pic:nvPicPr>
                   <pic:blipFill>
@@ -1541,7 +1633,7 @@
         <w:pStyle w:val="Heading4"/>
         <w:numPr>
           <w:ilvl w:val="0"/>
-          <w:numId w:val="3"/>
+          <w:numId w:val="8"/>
         </w:numPr>
         <w:tabs>
           <w:tab w:val="center" w:pos="4680"/>
@@ -1552,13 +1644,18 @@
           <w:b w:val="1"/>
         </w:rPr>
       </w:pPr>
-      <w:bookmarkStart w:colFirst="0" w:colLast="0" w:name="_m50og124l3k4" w:id="11"/>
+      <w:bookmarkStart w:colFirst="0" w:colLast="0" w:name="_3rdcrjn" w:id="11"/>
       <w:bookmarkEnd w:id="11"/>
       <w:r>
         <w:rPr>
           <w:rtl w:val="0"/>
         </w:rPr>
         <w:t xml:space="preserve">Queue:</w:t>
+      </w:r>
+      <w:r>
+        <w:rPr>
+          <w:rtl w:val="0"/>
+        </w:rPr>
       </w:r>
     </w:p>
     <w:p>
@@ -1575,12 +1672,12 @@
           <wp:inline distB="114300" distT="114300" distL="114300" distR="114300">
             <wp:extent cx="5734050" cy="1346200"/>
             <wp:effectExtent b="0" l="0" r="0" t="0"/>
-            <wp:docPr id="6" name="image2.png"/>
+            <wp:docPr id="6" name="image10.png"/>
             <a:graphic>
               <a:graphicData uri="http://schemas.openxmlformats.org/drawingml/2006/picture">
                 <pic:pic>
                   <pic:nvPicPr>
-                    <pic:cNvPr id="0" name="image2.png"/>
+                    <pic:cNvPr id="0" name="image10.png"/>
                     <pic:cNvPicPr preferRelativeResize="0"/>
                   </pic:nvPicPr>
                   <pic:blipFill>
@@ -1631,7 +1728,6 @@
           <w:tab w:val="center" w:pos="4680"/>
           <w:tab w:val="right" w:pos="9360"/>
         </w:tabs>
-        <w:ind w:left="720" w:firstLine="0"/>
         <w:rPr/>
       </w:pPr>
       <w:r>
@@ -1652,12 +1748,6 @@
         <w:rPr>
           <w:rtl w:val="0"/>
         </w:rPr>
-        <w:t xml:space="preserve"> </w:t>
-      </w:r>
-      <w:r>
-        <w:rPr>
-          <w:rtl w:val="0"/>
-        </w:rPr>
       </w:r>
     </w:p>
     <w:p>
@@ -1672,11 +1762,447 @@
         <w:rPr>
           <w:rtl w:val="0"/>
         </w:rPr>
-        <w:t xml:space="preserve">  </w:t>
+      </w:r>
+    </w:p>
+    <w:p>
+      <w:pPr>
+        <w:tabs>
+          <w:tab w:val="center" w:pos="4680"/>
+          <w:tab w:val="right" w:pos="9360"/>
+        </w:tabs>
+        <w:rPr/>
+      </w:pPr>
+      <w:r>
+        <w:rPr>
+          <w:rtl w:val="0"/>
+        </w:rPr>
+      </w:r>
+    </w:p>
+    <w:p>
+      <w:pPr>
+        <w:tabs>
+          <w:tab w:val="center" w:pos="4680"/>
+          <w:tab w:val="right" w:pos="9360"/>
+        </w:tabs>
+        <w:rPr/>
+      </w:pPr>
+      <w:r>
+        <w:rPr>
+          <w:rtl w:val="0"/>
+        </w:rPr>
+      </w:r>
+    </w:p>
+    <w:p>
+      <w:pPr>
+        <w:tabs>
+          <w:tab w:val="center" w:pos="4680"/>
+          <w:tab w:val="right" w:pos="9360"/>
+        </w:tabs>
+        <w:rPr/>
+      </w:pPr>
+      <w:r>
+        <w:rPr>
+          <w:rtl w:val="0"/>
+        </w:rPr>
+      </w:r>
+    </w:p>
+    <w:p>
+      <w:pPr>
+        <w:tabs>
+          <w:tab w:val="center" w:pos="4680"/>
+          <w:tab w:val="right" w:pos="9360"/>
+        </w:tabs>
+        <w:rPr/>
+      </w:pPr>
+      <w:r>
+        <w:rPr>
+          <w:rtl w:val="0"/>
+        </w:rPr>
+      </w:r>
+    </w:p>
+    <w:p>
+      <w:pPr>
+        <w:tabs>
+          <w:tab w:val="center" w:pos="4680"/>
+          <w:tab w:val="right" w:pos="9360"/>
+        </w:tabs>
+        <w:rPr/>
+      </w:pPr>
+      <w:r>
+        <w:rPr>
+          <w:rtl w:val="0"/>
+        </w:rPr>
+      </w:r>
+    </w:p>
+    <w:p>
+      <w:pPr>
+        <w:numPr>
+          <w:ilvl w:val="0"/>
+          <w:numId w:val="3"/>
+        </w:numPr>
+        <w:tabs>
+          <w:tab w:val="center" w:pos="4680"/>
+          <w:tab w:val="right" w:pos="9360"/>
+        </w:tabs>
+        <w:ind w:left="720" w:hanging="360"/>
+        <w:rPr>
+          <w:b w:val="1"/>
+        </w:rPr>
+      </w:pPr>
+      <w:r>
+        <w:rPr>
+          <w:b w:val="1"/>
+          <w:rtl w:val="0"/>
+        </w:rPr>
+        <w:t xml:space="preserve">Dictionary :</w:t>
+      </w:r>
+    </w:p>
+    <w:p>
+      <w:pPr>
+        <w:tabs>
+          <w:tab w:val="center" w:pos="4680"/>
+          <w:tab w:val="right" w:pos="9360"/>
+        </w:tabs>
+        <w:rPr>
+          <w:b w:val="1"/>
+        </w:rPr>
+      </w:pPr>
+      <w:r>
+        <w:rPr>
+          <w:b w:val="1"/>
+        </w:rPr>
+        <w:drawing>
+          <wp:inline distB="114300" distT="114300" distL="114300" distR="114300">
+            <wp:extent cx="5734050" cy="1917700"/>
+            <wp:effectExtent b="0" l="0" r="0" t="0"/>
+            <wp:docPr id="1" name="image1.png"/>
+            <a:graphic>
+              <a:graphicData uri="http://schemas.openxmlformats.org/drawingml/2006/picture">
+                <pic:pic>
+                  <pic:nvPicPr>
+                    <pic:cNvPr id="0" name="image1.png"/>
+                    <pic:cNvPicPr preferRelativeResize="0"/>
+                  </pic:nvPicPr>
+                  <pic:blipFill>
+                    <a:blip r:embed="rId12"/>
+                    <a:srcRect b="0" l="0" r="0" t="0"/>
+                    <a:stretch>
+                      <a:fillRect/>
+                    </a:stretch>
+                  </pic:blipFill>
+                  <pic:spPr>
+                    <a:xfrm>
+                      <a:off x="0" y="0"/>
+                      <a:ext cx="5734050" cy="1917700"/>
+                    </a:xfrm>
+                    <a:prstGeom prst="rect"/>
+                    <a:ln/>
+                  </pic:spPr>
+                </pic:pic>
+              </a:graphicData>
+            </a:graphic>
+          </wp:inline>
+        </w:drawing>
+      </w:r>
+      <w:r>
+        <w:rPr>
+          <w:rtl w:val="0"/>
+        </w:rPr>
+      </w:r>
+    </w:p>
+    <w:p>
+      <w:pPr>
+        <w:tabs>
+          <w:tab w:val="center" w:pos="4680"/>
+          <w:tab w:val="right" w:pos="9360"/>
+        </w:tabs>
+        <w:rPr/>
+      </w:pPr>
+      <w:r>
+        <w:rPr>
+          <w:rtl w:val="0"/>
+        </w:rPr>
+        <w:t xml:space="preserve">Fig 6: Showing output of library usage particularly for Dictionary of int type</w:t>
+      </w:r>
+    </w:p>
+    <w:p>
+      <w:pPr>
+        <w:numPr>
+          <w:ilvl w:val="0"/>
+          <w:numId w:val="1"/>
+        </w:numPr>
+        <w:tabs>
+          <w:tab w:val="center" w:pos="4680"/>
+          <w:tab w:val="right" w:pos="9360"/>
+        </w:tabs>
+        <w:ind w:left="720" w:hanging="360"/>
+        <w:rPr>
+          <w:b w:val="1"/>
+        </w:rPr>
+      </w:pPr>
+      <w:r>
+        <w:rPr>
+          <w:b w:val="1"/>
+          <w:rtl w:val="0"/>
+        </w:rPr>
+        <w:t xml:space="preserve">Heap :</w:t>
+      </w:r>
+    </w:p>
+    <w:p>
+      <w:pPr>
+        <w:tabs>
+          <w:tab w:val="center" w:pos="4680"/>
+          <w:tab w:val="right" w:pos="9360"/>
+        </w:tabs>
+        <w:ind w:left="0" w:firstLine="0"/>
+        <w:rPr>
+          <w:b w:val="1"/>
+        </w:rPr>
+      </w:pPr>
+      <w:r>
+        <w:rPr>
+          <w:b w:val="1"/>
+        </w:rPr>
+        <w:drawing>
+          <wp:inline distB="114300" distT="114300" distL="114300" distR="114300">
+            <wp:extent cx="5734050" cy="1536700"/>
+            <wp:effectExtent b="0" l="0" r="0" t="0"/>
+            <wp:docPr id="3" name="image4.png"/>
+            <a:graphic>
+              <a:graphicData uri="http://schemas.openxmlformats.org/drawingml/2006/picture">
+                <pic:pic>
+                  <pic:nvPicPr>
+                    <pic:cNvPr id="0" name="image4.png"/>
+                    <pic:cNvPicPr preferRelativeResize="0"/>
+                  </pic:nvPicPr>
+                  <pic:blipFill>
+                    <a:blip r:embed="rId13"/>
+                    <a:srcRect b="0" l="0" r="0" t="0"/>
+                    <a:stretch>
+                      <a:fillRect/>
+                    </a:stretch>
+                  </pic:blipFill>
+                  <pic:spPr>
+                    <a:xfrm>
+                      <a:off x="0" y="0"/>
+                      <a:ext cx="5734050" cy="1536700"/>
+                    </a:xfrm>
+                    <a:prstGeom prst="rect"/>
+                    <a:ln/>
+                  </pic:spPr>
+                </pic:pic>
+              </a:graphicData>
+            </a:graphic>
+          </wp:inline>
+        </w:drawing>
+      </w:r>
+      <w:r>
+        <w:rPr>
+          <w:rtl w:val="0"/>
+        </w:rPr>
+      </w:r>
+    </w:p>
+    <w:p>
+      <w:pPr>
+        <w:tabs>
+          <w:tab w:val="center" w:pos="4680"/>
+          <w:tab w:val="right" w:pos="9360"/>
+        </w:tabs>
+        <w:ind w:left="0" w:firstLine="0"/>
+        <w:rPr/>
+      </w:pPr>
+      <w:r>
+        <w:rPr>
+          <w:rtl w:val="0"/>
+        </w:rPr>
+        <w:t xml:space="preserve">Fig 7: Showing output of library usage particularly for Max Heap of int type</w:t>
+      </w:r>
+    </w:p>
+    <w:p>
+      <w:pPr>
+        <w:numPr>
+          <w:ilvl w:val="0"/>
+          <w:numId w:val="2"/>
+        </w:numPr>
+        <w:tabs>
+          <w:tab w:val="center" w:pos="4680"/>
+          <w:tab w:val="right" w:pos="9360"/>
+        </w:tabs>
+        <w:ind w:left="720" w:hanging="360"/>
+        <w:rPr>
+          <w:b w:val="1"/>
+        </w:rPr>
+      </w:pPr>
+      <w:r>
+        <w:rPr>
+          <w:b w:val="1"/>
+          <w:rtl w:val="0"/>
+        </w:rPr>
+        <w:t xml:space="preserve">Matrix :</w:t>
+      </w:r>
+    </w:p>
+    <w:p>
+      <w:pPr>
+        <w:tabs>
+          <w:tab w:val="center" w:pos="4680"/>
+          <w:tab w:val="right" w:pos="9360"/>
+        </w:tabs>
+        <w:ind w:left="0" w:firstLine="0"/>
+        <w:rPr>
+          <w:b w:val="1"/>
+        </w:rPr>
+      </w:pPr>
+      <w:r>
+        <w:rPr>
+          <w:b w:val="1"/>
+        </w:rPr>
+        <w:drawing>
+          <wp:inline distB="114300" distT="114300" distL="114300" distR="114300">
+            <wp:extent cx="5734050" cy="2730500"/>
+            <wp:effectExtent b="0" l="0" r="0" t="0"/>
+            <wp:docPr id="10" name="image6.png"/>
+            <a:graphic>
+              <a:graphicData uri="http://schemas.openxmlformats.org/drawingml/2006/picture">
+                <pic:pic>
+                  <pic:nvPicPr>
+                    <pic:cNvPr id="0" name="image6.png"/>
+                    <pic:cNvPicPr preferRelativeResize="0"/>
+                  </pic:nvPicPr>
+                  <pic:blipFill>
+                    <a:blip r:embed="rId14"/>
+                    <a:srcRect b="0" l="0" r="0" t="0"/>
+                    <a:stretch>
+                      <a:fillRect/>
+                    </a:stretch>
+                  </pic:blipFill>
+                  <pic:spPr>
+                    <a:xfrm>
+                      <a:off x="0" y="0"/>
+                      <a:ext cx="5734050" cy="2730500"/>
+                    </a:xfrm>
+                    <a:prstGeom prst="rect"/>
+                    <a:ln/>
+                  </pic:spPr>
+                </pic:pic>
+              </a:graphicData>
+            </a:graphic>
+          </wp:inline>
+        </w:drawing>
+      </w:r>
+      <w:r>
+        <w:rPr>
+          <w:rtl w:val="0"/>
+        </w:rPr>
+      </w:r>
+    </w:p>
+    <w:p>
+      <w:pPr>
+        <w:tabs>
+          <w:tab w:val="center" w:pos="4680"/>
+          <w:tab w:val="right" w:pos="9360"/>
+        </w:tabs>
+        <w:rPr/>
+      </w:pPr>
+      <w:r>
+        <w:rPr>
+          <w:rtl w:val="0"/>
+        </w:rPr>
+        <w:t xml:space="preserve"> Fig 8: Showing output of library usage particularly for matrix of double type</w:t>
+      </w:r>
+    </w:p>
+    <w:p>
+      <w:pPr>
+        <w:numPr>
+          <w:ilvl w:val="0"/>
+          <w:numId w:val="5"/>
+        </w:numPr>
+        <w:tabs>
+          <w:tab w:val="center" w:pos="4680"/>
+          <w:tab w:val="right" w:pos="9360"/>
+        </w:tabs>
+        <w:ind w:left="720" w:hanging="360"/>
+        <w:rPr>
+          <w:b w:val="1"/>
+        </w:rPr>
+      </w:pPr>
+      <w:r>
+        <w:rPr>
+          <w:b w:val="1"/>
+          <w:rtl w:val="0"/>
+        </w:rPr>
+        <w:t xml:space="preserve">AVL Tree : </w:t>
+      </w:r>
+    </w:p>
+    <w:p>
+      <w:pPr>
+        <w:tabs>
+          <w:tab w:val="center" w:pos="4680"/>
+          <w:tab w:val="right" w:pos="9360"/>
+        </w:tabs>
+        <w:rPr>
+          <w:b w:val="1"/>
+        </w:rPr>
+      </w:pPr>
+      <w:r>
+        <w:rPr>
+          <w:b w:val="1"/>
+        </w:rPr>
+        <w:drawing>
+          <wp:inline distB="114300" distT="114300" distL="114300" distR="114300">
+            <wp:extent cx="5734050" cy="1854200"/>
+            <wp:effectExtent b="0" l="0" r="0" t="0"/>
+            <wp:docPr id="9" name="image5.png"/>
+            <a:graphic>
+              <a:graphicData uri="http://schemas.openxmlformats.org/drawingml/2006/picture">
+                <pic:pic>
+                  <pic:nvPicPr>
+                    <pic:cNvPr id="0" name="image5.png"/>
+                    <pic:cNvPicPr preferRelativeResize="0"/>
+                  </pic:nvPicPr>
+                  <pic:blipFill>
+                    <a:blip r:embed="rId15"/>
+                    <a:srcRect b="0" l="0" r="0" t="0"/>
+                    <a:stretch>
+                      <a:fillRect/>
+                    </a:stretch>
+                  </pic:blipFill>
+                  <pic:spPr>
+                    <a:xfrm>
+                      <a:off x="0" y="0"/>
+                      <a:ext cx="5734050" cy="1854200"/>
+                    </a:xfrm>
+                    <a:prstGeom prst="rect"/>
+                    <a:ln/>
+                  </pic:spPr>
+                </pic:pic>
+              </a:graphicData>
+            </a:graphic>
+          </wp:inline>
+        </w:drawing>
+      </w:r>
+      <w:r>
+        <w:rPr>
+          <w:rtl w:val="0"/>
+        </w:rPr>
+      </w:r>
+    </w:p>
+    <w:p>
+      <w:pPr>
+        <w:tabs>
+          <w:tab w:val="center" w:pos="4680"/>
+          <w:tab w:val="right" w:pos="9360"/>
+        </w:tabs>
+        <w:rPr/>
+      </w:pPr>
+      <w:r>
+        <w:rPr>
+          <w:rtl w:val="0"/>
+        </w:rPr>
+        <w:t xml:space="preserve">   Fig 9: Showing output of library usage particularly for tree of int type</w:t>
       </w:r>
     </w:p>
     <w:sectPr>
-      <w:headerReference r:id="rId12" w:type="default"/>
+      <w:headerReference r:id="rId16" w:type="default"/>
       <w:pgSz w:h="16839" w:w="11907"/>
       <w:pgMar w:bottom="360" w:top="1440" w:left="1440" w:right="1440" w:header="720" w:footer="720"/>
       <w:pgNumType w:start="1"/>
@@ -1739,12 +2265,12 @@
         <wp:inline distB="0" distT="0" distL="0" distR="0">
           <wp:extent cx="2364873" cy="1012669"/>
           <wp:effectExtent b="0" l="0" r="0" t="0"/>
-          <wp:docPr descr="Image result for pes university logo" id="5" name="image1.png"/>
+          <wp:docPr descr="Image result for pes university logo" id="8" name="image2.png"/>
           <a:graphic>
             <a:graphicData uri="http://schemas.openxmlformats.org/drawingml/2006/picture">
               <pic:pic>
                 <pic:nvPicPr>
-                  <pic:cNvPr descr="Image result for pes university logo" id="0" name="image1.png"/>
+                  <pic:cNvPr descr="Image result for pes university logo" id="0" name="image2.png"/>
                   <pic:cNvPicPr preferRelativeResize="0"/>
                 </pic:nvPicPr>
                 <pic:blipFill>
@@ -2109,6 +2635,556 @@
       </w:rPr>
     </w:lvl>
   </w:abstractNum>
+  <w:abstractNum w:abstractNumId="4">
+    <w:lvl w:ilvl="0">
+      <w:start w:val="1"/>
+      <w:numFmt w:val="bullet"/>
+      <w:lvlText w:val="●"/>
+      <w:lvlJc w:val="left"/>
+      <w:pPr>
+        <w:ind w:left="720" w:hanging="360"/>
+      </w:pPr>
+      <w:rPr>
+        <w:u w:val="none"/>
+      </w:rPr>
+    </w:lvl>
+    <w:lvl w:ilvl="1">
+      <w:start w:val="1"/>
+      <w:numFmt w:val="bullet"/>
+      <w:lvlText w:val="○"/>
+      <w:lvlJc w:val="left"/>
+      <w:pPr>
+        <w:ind w:left="1440" w:hanging="360"/>
+      </w:pPr>
+      <w:rPr>
+        <w:u w:val="none"/>
+      </w:rPr>
+    </w:lvl>
+    <w:lvl w:ilvl="2">
+      <w:start w:val="1"/>
+      <w:numFmt w:val="bullet"/>
+      <w:lvlText w:val="■"/>
+      <w:lvlJc w:val="left"/>
+      <w:pPr>
+        <w:ind w:left="2160" w:hanging="360"/>
+      </w:pPr>
+      <w:rPr>
+        <w:u w:val="none"/>
+      </w:rPr>
+    </w:lvl>
+    <w:lvl w:ilvl="3">
+      <w:start w:val="1"/>
+      <w:numFmt w:val="bullet"/>
+      <w:lvlText w:val="●"/>
+      <w:lvlJc w:val="left"/>
+      <w:pPr>
+        <w:ind w:left="2880" w:hanging="360"/>
+      </w:pPr>
+      <w:rPr>
+        <w:u w:val="none"/>
+      </w:rPr>
+    </w:lvl>
+    <w:lvl w:ilvl="4">
+      <w:start w:val="1"/>
+      <w:numFmt w:val="bullet"/>
+      <w:lvlText w:val="○"/>
+      <w:lvlJc w:val="left"/>
+      <w:pPr>
+        <w:ind w:left="3600" w:hanging="360"/>
+      </w:pPr>
+      <w:rPr>
+        <w:u w:val="none"/>
+      </w:rPr>
+    </w:lvl>
+    <w:lvl w:ilvl="5">
+      <w:start w:val="1"/>
+      <w:numFmt w:val="bullet"/>
+      <w:lvlText w:val="■"/>
+      <w:lvlJc w:val="left"/>
+      <w:pPr>
+        <w:ind w:left="4320" w:hanging="360"/>
+      </w:pPr>
+      <w:rPr>
+        <w:u w:val="none"/>
+      </w:rPr>
+    </w:lvl>
+    <w:lvl w:ilvl="6">
+      <w:start w:val="1"/>
+      <w:numFmt w:val="bullet"/>
+      <w:lvlText w:val="●"/>
+      <w:lvlJc w:val="left"/>
+      <w:pPr>
+        <w:ind w:left="5040" w:hanging="360"/>
+      </w:pPr>
+      <w:rPr>
+        <w:u w:val="none"/>
+      </w:rPr>
+    </w:lvl>
+    <w:lvl w:ilvl="7">
+      <w:start w:val="1"/>
+      <w:numFmt w:val="bullet"/>
+      <w:lvlText w:val="○"/>
+      <w:lvlJc w:val="left"/>
+      <w:pPr>
+        <w:ind w:left="5760" w:hanging="360"/>
+      </w:pPr>
+      <w:rPr>
+        <w:u w:val="none"/>
+      </w:rPr>
+    </w:lvl>
+    <w:lvl w:ilvl="8">
+      <w:start w:val="1"/>
+      <w:numFmt w:val="bullet"/>
+      <w:lvlText w:val="■"/>
+      <w:lvlJc w:val="left"/>
+      <w:pPr>
+        <w:ind w:left="6480" w:hanging="360"/>
+      </w:pPr>
+      <w:rPr>
+        <w:u w:val="none"/>
+      </w:rPr>
+    </w:lvl>
+  </w:abstractNum>
+  <w:abstractNum w:abstractNumId="5">
+    <w:lvl w:ilvl="0">
+      <w:start w:val="1"/>
+      <w:numFmt w:val="bullet"/>
+      <w:lvlText w:val="●"/>
+      <w:lvlJc w:val="left"/>
+      <w:pPr>
+        <w:ind w:left="720" w:hanging="360"/>
+      </w:pPr>
+      <w:rPr>
+        <w:u w:val="none"/>
+      </w:rPr>
+    </w:lvl>
+    <w:lvl w:ilvl="1">
+      <w:start w:val="1"/>
+      <w:numFmt w:val="bullet"/>
+      <w:lvlText w:val="○"/>
+      <w:lvlJc w:val="left"/>
+      <w:pPr>
+        <w:ind w:left="1440" w:hanging="360"/>
+      </w:pPr>
+      <w:rPr>
+        <w:u w:val="none"/>
+      </w:rPr>
+    </w:lvl>
+    <w:lvl w:ilvl="2">
+      <w:start w:val="1"/>
+      <w:numFmt w:val="bullet"/>
+      <w:lvlText w:val="■"/>
+      <w:lvlJc w:val="left"/>
+      <w:pPr>
+        <w:ind w:left="2160" w:hanging="360"/>
+      </w:pPr>
+      <w:rPr>
+        <w:u w:val="none"/>
+      </w:rPr>
+    </w:lvl>
+    <w:lvl w:ilvl="3">
+      <w:start w:val="1"/>
+      <w:numFmt w:val="bullet"/>
+      <w:lvlText w:val="●"/>
+      <w:lvlJc w:val="left"/>
+      <w:pPr>
+        <w:ind w:left="2880" w:hanging="360"/>
+      </w:pPr>
+      <w:rPr>
+        <w:u w:val="none"/>
+      </w:rPr>
+    </w:lvl>
+    <w:lvl w:ilvl="4">
+      <w:start w:val="1"/>
+      <w:numFmt w:val="bullet"/>
+      <w:lvlText w:val="○"/>
+      <w:lvlJc w:val="left"/>
+      <w:pPr>
+        <w:ind w:left="3600" w:hanging="360"/>
+      </w:pPr>
+      <w:rPr>
+        <w:u w:val="none"/>
+      </w:rPr>
+    </w:lvl>
+    <w:lvl w:ilvl="5">
+      <w:start w:val="1"/>
+      <w:numFmt w:val="bullet"/>
+      <w:lvlText w:val="■"/>
+      <w:lvlJc w:val="left"/>
+      <w:pPr>
+        <w:ind w:left="4320" w:hanging="360"/>
+      </w:pPr>
+      <w:rPr>
+        <w:u w:val="none"/>
+      </w:rPr>
+    </w:lvl>
+    <w:lvl w:ilvl="6">
+      <w:start w:val="1"/>
+      <w:numFmt w:val="bullet"/>
+      <w:lvlText w:val="●"/>
+      <w:lvlJc w:val="left"/>
+      <w:pPr>
+        <w:ind w:left="5040" w:hanging="360"/>
+      </w:pPr>
+      <w:rPr>
+        <w:u w:val="none"/>
+      </w:rPr>
+    </w:lvl>
+    <w:lvl w:ilvl="7">
+      <w:start w:val="1"/>
+      <w:numFmt w:val="bullet"/>
+      <w:lvlText w:val="○"/>
+      <w:lvlJc w:val="left"/>
+      <w:pPr>
+        <w:ind w:left="5760" w:hanging="360"/>
+      </w:pPr>
+      <w:rPr>
+        <w:u w:val="none"/>
+      </w:rPr>
+    </w:lvl>
+    <w:lvl w:ilvl="8">
+      <w:start w:val="1"/>
+      <w:numFmt w:val="bullet"/>
+      <w:lvlText w:val="■"/>
+      <w:lvlJc w:val="left"/>
+      <w:pPr>
+        <w:ind w:left="6480" w:hanging="360"/>
+      </w:pPr>
+      <w:rPr>
+        <w:u w:val="none"/>
+      </w:rPr>
+    </w:lvl>
+  </w:abstractNum>
+  <w:abstractNum w:abstractNumId="6">
+    <w:lvl w:ilvl="0">
+      <w:start w:val="1"/>
+      <w:numFmt w:val="bullet"/>
+      <w:lvlText w:val="●"/>
+      <w:lvlJc w:val="left"/>
+      <w:pPr>
+        <w:ind w:left="720" w:hanging="360"/>
+      </w:pPr>
+      <w:rPr>
+        <w:u w:val="none"/>
+      </w:rPr>
+    </w:lvl>
+    <w:lvl w:ilvl="1">
+      <w:start w:val="1"/>
+      <w:numFmt w:val="bullet"/>
+      <w:lvlText w:val="○"/>
+      <w:lvlJc w:val="left"/>
+      <w:pPr>
+        <w:ind w:left="1440" w:hanging="360"/>
+      </w:pPr>
+      <w:rPr>
+        <w:u w:val="none"/>
+      </w:rPr>
+    </w:lvl>
+    <w:lvl w:ilvl="2">
+      <w:start w:val="1"/>
+      <w:numFmt w:val="bullet"/>
+      <w:lvlText w:val="■"/>
+      <w:lvlJc w:val="left"/>
+      <w:pPr>
+        <w:ind w:left="2160" w:hanging="360"/>
+      </w:pPr>
+      <w:rPr>
+        <w:u w:val="none"/>
+      </w:rPr>
+    </w:lvl>
+    <w:lvl w:ilvl="3">
+      <w:start w:val="1"/>
+      <w:numFmt w:val="bullet"/>
+      <w:lvlText w:val="●"/>
+      <w:lvlJc w:val="left"/>
+      <w:pPr>
+        <w:ind w:left="2880" w:hanging="360"/>
+      </w:pPr>
+      <w:rPr>
+        <w:u w:val="none"/>
+      </w:rPr>
+    </w:lvl>
+    <w:lvl w:ilvl="4">
+      <w:start w:val="1"/>
+      <w:numFmt w:val="bullet"/>
+      <w:lvlText w:val="○"/>
+      <w:lvlJc w:val="left"/>
+      <w:pPr>
+        <w:ind w:left="3600" w:hanging="360"/>
+      </w:pPr>
+      <w:rPr>
+        <w:u w:val="none"/>
+      </w:rPr>
+    </w:lvl>
+    <w:lvl w:ilvl="5">
+      <w:start w:val="1"/>
+      <w:numFmt w:val="bullet"/>
+      <w:lvlText w:val="■"/>
+      <w:lvlJc w:val="left"/>
+      <w:pPr>
+        <w:ind w:left="4320" w:hanging="360"/>
+      </w:pPr>
+      <w:rPr>
+        <w:u w:val="none"/>
+      </w:rPr>
+    </w:lvl>
+    <w:lvl w:ilvl="6">
+      <w:start w:val="1"/>
+      <w:numFmt w:val="bullet"/>
+      <w:lvlText w:val="●"/>
+      <w:lvlJc w:val="left"/>
+      <w:pPr>
+        <w:ind w:left="5040" w:hanging="360"/>
+      </w:pPr>
+      <w:rPr>
+        <w:u w:val="none"/>
+      </w:rPr>
+    </w:lvl>
+    <w:lvl w:ilvl="7">
+      <w:start w:val="1"/>
+      <w:numFmt w:val="bullet"/>
+      <w:lvlText w:val="○"/>
+      <w:lvlJc w:val="left"/>
+      <w:pPr>
+        <w:ind w:left="5760" w:hanging="360"/>
+      </w:pPr>
+      <w:rPr>
+        <w:u w:val="none"/>
+      </w:rPr>
+    </w:lvl>
+    <w:lvl w:ilvl="8">
+      <w:start w:val="1"/>
+      <w:numFmt w:val="bullet"/>
+      <w:lvlText w:val="■"/>
+      <w:lvlJc w:val="left"/>
+      <w:pPr>
+        <w:ind w:left="6480" w:hanging="360"/>
+      </w:pPr>
+      <w:rPr>
+        <w:u w:val="none"/>
+      </w:rPr>
+    </w:lvl>
+  </w:abstractNum>
+  <w:abstractNum w:abstractNumId="7">
+    <w:lvl w:ilvl="0">
+      <w:start w:val="1"/>
+      <w:numFmt w:val="bullet"/>
+      <w:lvlText w:val="●"/>
+      <w:lvlJc w:val="left"/>
+      <w:pPr>
+        <w:ind w:left="720" w:hanging="360"/>
+      </w:pPr>
+      <w:rPr>
+        <w:u w:val="none"/>
+      </w:rPr>
+    </w:lvl>
+    <w:lvl w:ilvl="1">
+      <w:start w:val="1"/>
+      <w:numFmt w:val="bullet"/>
+      <w:lvlText w:val="○"/>
+      <w:lvlJc w:val="left"/>
+      <w:pPr>
+        <w:ind w:left="1440" w:hanging="360"/>
+      </w:pPr>
+      <w:rPr>
+        <w:u w:val="none"/>
+      </w:rPr>
+    </w:lvl>
+    <w:lvl w:ilvl="2">
+      <w:start w:val="1"/>
+      <w:numFmt w:val="bullet"/>
+      <w:lvlText w:val="■"/>
+      <w:lvlJc w:val="left"/>
+      <w:pPr>
+        <w:ind w:left="2160" w:hanging="360"/>
+      </w:pPr>
+      <w:rPr>
+        <w:u w:val="none"/>
+      </w:rPr>
+    </w:lvl>
+    <w:lvl w:ilvl="3">
+      <w:start w:val="1"/>
+      <w:numFmt w:val="bullet"/>
+      <w:lvlText w:val="●"/>
+      <w:lvlJc w:val="left"/>
+      <w:pPr>
+        <w:ind w:left="2880" w:hanging="360"/>
+      </w:pPr>
+      <w:rPr>
+        <w:u w:val="none"/>
+      </w:rPr>
+    </w:lvl>
+    <w:lvl w:ilvl="4">
+      <w:start w:val="1"/>
+      <w:numFmt w:val="bullet"/>
+      <w:lvlText w:val="○"/>
+      <w:lvlJc w:val="left"/>
+      <w:pPr>
+        <w:ind w:left="3600" w:hanging="360"/>
+      </w:pPr>
+      <w:rPr>
+        <w:u w:val="none"/>
+      </w:rPr>
+    </w:lvl>
+    <w:lvl w:ilvl="5">
+      <w:start w:val="1"/>
+      <w:numFmt w:val="bullet"/>
+      <w:lvlText w:val="■"/>
+      <w:lvlJc w:val="left"/>
+      <w:pPr>
+        <w:ind w:left="4320" w:hanging="360"/>
+      </w:pPr>
+      <w:rPr>
+        <w:u w:val="none"/>
+      </w:rPr>
+    </w:lvl>
+    <w:lvl w:ilvl="6">
+      <w:start w:val="1"/>
+      <w:numFmt w:val="bullet"/>
+      <w:lvlText w:val="●"/>
+      <w:lvlJc w:val="left"/>
+      <w:pPr>
+        <w:ind w:left="5040" w:hanging="360"/>
+      </w:pPr>
+      <w:rPr>
+        <w:u w:val="none"/>
+      </w:rPr>
+    </w:lvl>
+    <w:lvl w:ilvl="7">
+      <w:start w:val="1"/>
+      <w:numFmt w:val="bullet"/>
+      <w:lvlText w:val="○"/>
+      <w:lvlJc w:val="left"/>
+      <w:pPr>
+        <w:ind w:left="5760" w:hanging="360"/>
+      </w:pPr>
+      <w:rPr>
+        <w:u w:val="none"/>
+      </w:rPr>
+    </w:lvl>
+    <w:lvl w:ilvl="8">
+      <w:start w:val="1"/>
+      <w:numFmt w:val="bullet"/>
+      <w:lvlText w:val="■"/>
+      <w:lvlJc w:val="left"/>
+      <w:pPr>
+        <w:ind w:left="6480" w:hanging="360"/>
+      </w:pPr>
+      <w:rPr>
+        <w:u w:val="none"/>
+      </w:rPr>
+    </w:lvl>
+  </w:abstractNum>
+  <w:abstractNum w:abstractNumId="8">
+    <w:lvl w:ilvl="0">
+      <w:start w:val="1"/>
+      <w:numFmt w:val="bullet"/>
+      <w:lvlText w:val="●"/>
+      <w:lvlJc w:val="left"/>
+      <w:pPr>
+        <w:ind w:left="720" w:hanging="360"/>
+      </w:pPr>
+      <w:rPr>
+        <w:u w:val="none"/>
+      </w:rPr>
+    </w:lvl>
+    <w:lvl w:ilvl="1">
+      <w:start w:val="1"/>
+      <w:numFmt w:val="bullet"/>
+      <w:lvlText w:val="○"/>
+      <w:lvlJc w:val="left"/>
+      <w:pPr>
+        <w:ind w:left="1440" w:hanging="360"/>
+      </w:pPr>
+      <w:rPr>
+        <w:u w:val="none"/>
+      </w:rPr>
+    </w:lvl>
+    <w:lvl w:ilvl="2">
+      <w:start w:val="1"/>
+      <w:numFmt w:val="bullet"/>
+      <w:lvlText w:val="■"/>
+      <w:lvlJc w:val="left"/>
+      <w:pPr>
+        <w:ind w:left="2160" w:hanging="360"/>
+      </w:pPr>
+      <w:rPr>
+        <w:u w:val="none"/>
+      </w:rPr>
+    </w:lvl>
+    <w:lvl w:ilvl="3">
+      <w:start w:val="1"/>
+      <w:numFmt w:val="bullet"/>
+      <w:lvlText w:val="●"/>
+      <w:lvlJc w:val="left"/>
+      <w:pPr>
+        <w:ind w:left="2880" w:hanging="360"/>
+      </w:pPr>
+      <w:rPr>
+        <w:u w:val="none"/>
+      </w:rPr>
+    </w:lvl>
+    <w:lvl w:ilvl="4">
+      <w:start w:val="1"/>
+      <w:numFmt w:val="bullet"/>
+      <w:lvlText w:val="○"/>
+      <w:lvlJc w:val="left"/>
+      <w:pPr>
+        <w:ind w:left="3600" w:hanging="360"/>
+      </w:pPr>
+      <w:rPr>
+        <w:u w:val="none"/>
+      </w:rPr>
+    </w:lvl>
+    <w:lvl w:ilvl="5">
+      <w:start w:val="1"/>
+      <w:numFmt w:val="bullet"/>
+      <w:lvlText w:val="■"/>
+      <w:lvlJc w:val="left"/>
+      <w:pPr>
+        <w:ind w:left="4320" w:hanging="360"/>
+      </w:pPr>
+      <w:rPr>
+        <w:u w:val="none"/>
+      </w:rPr>
+    </w:lvl>
+    <w:lvl w:ilvl="6">
+      <w:start w:val="1"/>
+      <w:numFmt w:val="bullet"/>
+      <w:lvlText w:val="●"/>
+      <w:lvlJc w:val="left"/>
+      <w:pPr>
+        <w:ind w:left="5040" w:hanging="360"/>
+      </w:pPr>
+      <w:rPr>
+        <w:u w:val="none"/>
+      </w:rPr>
+    </w:lvl>
+    <w:lvl w:ilvl="7">
+      <w:start w:val="1"/>
+      <w:numFmt w:val="bullet"/>
+      <w:lvlText w:val="○"/>
+      <w:lvlJc w:val="left"/>
+      <w:pPr>
+        <w:ind w:left="5760" w:hanging="360"/>
+      </w:pPr>
+      <w:rPr>
+        <w:u w:val="none"/>
+      </w:rPr>
+    </w:lvl>
+    <w:lvl w:ilvl="8">
+      <w:start w:val="1"/>
+      <w:numFmt w:val="bullet"/>
+      <w:lvlText w:val="■"/>
+      <w:lvlJc w:val="left"/>
+      <w:pPr>
+        <w:ind w:left="6480" w:hanging="360"/>
+      </w:pPr>
+      <w:rPr>
+        <w:u w:val="none"/>
+      </w:rPr>
+    </w:lvl>
+  </w:abstractNum>
   <w:num w:numId="1">
     <w:abstractNumId w:val="1"/>
   </w:num>
@@ -2117,6 +3193,21 @@
   </w:num>
   <w:num w:numId="3">
     <w:abstractNumId w:val="3"/>
+  </w:num>
+  <w:num w:numId="4">
+    <w:abstractNumId w:val="4"/>
+  </w:num>
+  <w:num w:numId="5">
+    <w:abstractNumId w:val="5"/>
+  </w:num>
+  <w:num w:numId="6">
+    <w:abstractNumId w:val="6"/>
+  </w:num>
+  <w:num w:numId="7">
+    <w:abstractNumId w:val="7"/>
+  </w:num>
+  <w:num w:numId="8">
+    <w:abstractNumId w:val="8"/>
   </w:num>
 </w:numbering>
 </file>

</xml_diff>